<commit_message>
drobne poprawki z sali 10
</commit_message>
<xml_diff>
--- a/Szablony/plik_tymczasowy.docx
+++ b/Szablony/plik_tymczasowy.docx
@@ -590,15 +590,11 @@
         </w:rPr>
       </w:pPr>
       <w:r>
-        <w:t>1. Patrycja Brzezińska</w:t>
+        <w:t>1. Laura Pietrzak</w:t>
         <w:br/>
       </w:r>
       <w:r>
-        <w:t>2. Weronika Olejnik</w:t>
-        <w:br/>
-      </w:r>
-      <w:r>
-        <w:t>3. Agnieszka Janicka</w:t>
+        <w:t>2. Julia Sikorska</w:t>
         <w:br/>
       </w:r>
     </w:p>

</xml_diff>

<commit_message>
przejscie z pandas na openpyxl
</commit_message>
<xml_diff>
--- a/Szablony/plik_tymczasowy.docx
+++ b/Szablony/plik_tymczasowy.docx
@@ -590,23 +590,19 @@
         </w:rPr>
       </w:pPr>
       <w:r>
-        <w:t>1. Mikołaj Pawlak</w:t>
+        <w:t>1. Kacper Lewandowski</w:t>
         <w:br/>
       </w:r>
       <w:r>
-        <w:t>2. Kamil Duda</w:t>
+        <w:t>2. Rafał Sikorski</w:t>
         <w:br/>
       </w:r>
       <w:r>
-        <w:t>3. Magdalena Krupa</w:t>
+        <w:t>3. Adrian Jaworski</w:t>
         <w:br/>
       </w:r>
       <w:r>
-        <w:t>4. Karolina Sikora</w:t>
-        <w:br/>
-      </w:r>
-      <w:r>
-        <w:t>5. Michał Michalak</w:t>
+        <w:t>4. Oliwia Szewczyk</w:t>
         <w:br/>
       </w:r>
     </w:p>

</xml_diff>